<commit_message>
add to classwork content and summary
</commit_message>
<xml_diff>
--- a/Flatiron/Phase2summary.docx
+++ b/Flatiron/Phase2summary.docx
@@ -1739,6 +1739,422 @@
         </w:drawing>
       </w:r>
     </w:p>
+    <w:p>
+      <w:pPr>
+        <w:rPr>
+          <w:rFonts w:ascii="Times New Roman" w:hAnsi="Times New Roman" w:cs="Times New Roman"/>
+          <w:sz w:val="24"/>
+          <w:szCs w:val="24"/>
+        </w:rPr>
+      </w:pPr>
+    </w:p>
+    <w:p>
+      <w:pPr>
+        <w:rPr>
+          <w:rFonts w:ascii="Times New Roman" w:hAnsi="Times New Roman" w:cs="Times New Roman"/>
+          <w:sz w:val="24"/>
+          <w:szCs w:val="24"/>
+        </w:rPr>
+      </w:pPr>
+      <w:r>
+        <w:rPr>
+          <w:rFonts w:ascii="Times New Roman" w:hAnsi="Times New Roman" w:cs="Times New Roman"/>
+          <w:sz w:val="24"/>
+          <w:szCs w:val="24"/>
+        </w:rPr>
+        <w:t xml:space="preserve">3.Convert select statement to </w:t>
+      </w:r>
+      <w:proofErr w:type="spellStart"/>
+      <w:r>
+        <w:rPr>
+          <w:rFonts w:ascii="Times New Roman" w:hAnsi="Times New Roman" w:cs="Times New Roman"/>
+          <w:sz w:val="24"/>
+          <w:szCs w:val="24"/>
+        </w:rPr>
+        <w:t>dataframe</w:t>
+      </w:r>
+      <w:proofErr w:type="spellEnd"/>
+    </w:p>
+    <w:p>
+      <w:pPr>
+        <w:rPr>
+          <w:rFonts w:ascii="Times New Roman" w:hAnsi="Times New Roman" w:cs="Times New Roman"/>
+          <w:sz w:val="24"/>
+          <w:szCs w:val="24"/>
+        </w:rPr>
+      </w:pPr>
+      <w:r>
+        <w:rPr>
+          <w:rFonts w:ascii="Times New Roman" w:hAnsi="Times New Roman" w:cs="Times New Roman"/>
+          <w:sz w:val="24"/>
+          <w:szCs w:val="24"/>
+        </w:rPr>
+        <w:t>import pandas as pd</w:t>
+      </w:r>
+    </w:p>
+    <w:p>
+      <w:pPr>
+        <w:rPr>
+          <w:rFonts w:ascii="Times New Roman" w:hAnsi="Times New Roman" w:cs="Times New Roman"/>
+          <w:sz w:val="24"/>
+          <w:szCs w:val="24"/>
+        </w:rPr>
+      </w:pPr>
+      <w:proofErr w:type="spellStart"/>
+      <w:proofErr w:type="gramStart"/>
+      <w:r>
+        <w:rPr>
+          <w:rFonts w:ascii="Times New Roman" w:hAnsi="Times New Roman" w:cs="Times New Roman"/>
+          <w:sz w:val="24"/>
+          <w:szCs w:val="24"/>
+        </w:rPr>
+        <w:t>cur.execute</w:t>
+      </w:r>
+      <w:proofErr w:type="spellEnd"/>
+      <w:proofErr w:type="gramEnd"/>
+      <w:r>
+        <w:rPr>
+          <w:rFonts w:ascii="Times New Roman" w:hAnsi="Times New Roman" w:cs="Times New Roman"/>
+          <w:sz w:val="24"/>
+          <w:szCs w:val="24"/>
+        </w:rPr>
+        <w:t xml:space="preserve">('select * from   </w:t>
+      </w:r>
+      <w:proofErr w:type="spellStart"/>
+      <w:r>
+        <w:rPr>
+          <w:rFonts w:ascii="Times New Roman" w:hAnsi="Times New Roman" w:cs="Times New Roman"/>
+          <w:sz w:val="24"/>
+          <w:szCs w:val="24"/>
+        </w:rPr>
+        <w:t>contactinfo</w:t>
+      </w:r>
+      <w:proofErr w:type="spellEnd"/>
+      <w:r>
+        <w:rPr>
+          <w:rFonts w:ascii="Times New Roman" w:hAnsi="Times New Roman" w:cs="Times New Roman"/>
+          <w:sz w:val="24"/>
+          <w:szCs w:val="24"/>
+        </w:rPr>
+        <w:t>')</w:t>
+      </w:r>
+    </w:p>
+    <w:p>
+      <w:pPr>
+        <w:rPr>
+          <w:rFonts w:ascii="Times New Roman" w:hAnsi="Times New Roman" w:cs="Times New Roman"/>
+          <w:sz w:val="24"/>
+          <w:szCs w:val="24"/>
+        </w:rPr>
+      </w:pPr>
+      <w:proofErr w:type="spellStart"/>
+      <w:r>
+        <w:rPr>
+          <w:rFonts w:ascii="Times New Roman" w:hAnsi="Times New Roman" w:cs="Times New Roman"/>
+          <w:sz w:val="24"/>
+          <w:szCs w:val="24"/>
+        </w:rPr>
+        <w:t>df</w:t>
+      </w:r>
+      <w:proofErr w:type="spellEnd"/>
+      <w:r>
+        <w:rPr>
+          <w:rFonts w:ascii="Times New Roman" w:hAnsi="Times New Roman" w:cs="Times New Roman"/>
+          <w:sz w:val="24"/>
+          <w:szCs w:val="24"/>
+        </w:rPr>
+        <w:t xml:space="preserve"> = </w:t>
+      </w:r>
+      <w:proofErr w:type="spellStart"/>
+      <w:proofErr w:type="gramStart"/>
+      <w:r>
+        <w:rPr>
+          <w:rFonts w:ascii="Times New Roman" w:hAnsi="Times New Roman" w:cs="Times New Roman"/>
+          <w:sz w:val="24"/>
+          <w:szCs w:val="24"/>
+        </w:rPr>
+        <w:t>pd.DataFrame</w:t>
+      </w:r>
+      <w:proofErr w:type="spellEnd"/>
+      <w:proofErr w:type="gramEnd"/>
+      <w:r>
+        <w:rPr>
+          <w:rFonts w:ascii="Times New Roman" w:hAnsi="Times New Roman" w:cs="Times New Roman"/>
+          <w:sz w:val="24"/>
+          <w:szCs w:val="24"/>
+        </w:rPr>
+        <w:t>(</w:t>
+      </w:r>
+      <w:proofErr w:type="spellStart"/>
+      <w:r>
+        <w:rPr>
+          <w:rFonts w:ascii="Times New Roman" w:hAnsi="Times New Roman" w:cs="Times New Roman"/>
+          <w:sz w:val="24"/>
+          <w:szCs w:val="24"/>
+        </w:rPr>
+        <w:t>cur.fetchall</w:t>
+      </w:r>
+      <w:proofErr w:type="spellEnd"/>
+      <w:r>
+        <w:rPr>
+          <w:rFonts w:ascii="Times New Roman" w:hAnsi="Times New Roman" w:cs="Times New Roman"/>
+          <w:sz w:val="24"/>
+          <w:szCs w:val="24"/>
+        </w:rPr>
+        <w:t>())</w:t>
+      </w:r>
+    </w:p>
+    <w:p>
+      <w:pPr>
+        <w:rPr>
+          <w:rFonts w:ascii="Times New Roman" w:hAnsi="Times New Roman" w:cs="Times New Roman"/>
+          <w:sz w:val="24"/>
+          <w:szCs w:val="24"/>
+        </w:rPr>
+      </w:pPr>
+      <w:proofErr w:type="spellStart"/>
+      <w:proofErr w:type="gramStart"/>
+      <w:r>
+        <w:rPr>
+          <w:rFonts w:ascii="Times New Roman" w:hAnsi="Times New Roman" w:cs="Times New Roman"/>
+          <w:sz w:val="24"/>
+          <w:szCs w:val="24"/>
+        </w:rPr>
+        <w:t>df.columns</w:t>
+      </w:r>
+      <w:proofErr w:type="spellEnd"/>
+      <w:proofErr w:type="gramEnd"/>
+      <w:r>
+        <w:rPr>
+          <w:rFonts w:ascii="Times New Roman" w:hAnsi="Times New Roman" w:cs="Times New Roman"/>
+          <w:sz w:val="24"/>
+          <w:szCs w:val="24"/>
+        </w:rPr>
+        <w:t xml:space="preserve"> = [x[0] for x in </w:t>
+      </w:r>
+      <w:proofErr w:type="spellStart"/>
+      <w:r>
+        <w:rPr>
+          <w:rFonts w:ascii="Times New Roman" w:hAnsi="Times New Roman" w:cs="Times New Roman"/>
+          <w:sz w:val="24"/>
+          <w:szCs w:val="24"/>
+        </w:rPr>
+        <w:t>cur.description</w:t>
+      </w:r>
+      <w:proofErr w:type="spellEnd"/>
+      <w:r>
+        <w:rPr>
+          <w:rFonts w:ascii="Times New Roman" w:hAnsi="Times New Roman" w:cs="Times New Roman"/>
+          <w:sz w:val="24"/>
+          <w:szCs w:val="24"/>
+        </w:rPr>
+        <w:t>]</w:t>
+      </w:r>
+    </w:p>
+    <w:p>
+      <w:pPr>
+        <w:rPr>
+          <w:rFonts w:ascii="Times New Roman" w:hAnsi="Times New Roman" w:cs="Times New Roman"/>
+          <w:sz w:val="24"/>
+          <w:szCs w:val="24"/>
+        </w:rPr>
+      </w:pPr>
+      <w:proofErr w:type="spellStart"/>
+      <w:r>
+        <w:rPr>
+          <w:rFonts w:ascii="Times New Roman" w:hAnsi="Times New Roman" w:cs="Times New Roman"/>
+          <w:sz w:val="24"/>
+          <w:szCs w:val="24"/>
+        </w:rPr>
+        <w:t>df</w:t>
+      </w:r>
+      <w:proofErr w:type="spellEnd"/>
+    </w:p>
+    <w:p>
+      <w:pPr>
+        <w:rPr>
+          <w:rFonts w:ascii="Times New Roman" w:hAnsi="Times New Roman" w:cs="Times New Roman"/>
+          <w:sz w:val="24"/>
+          <w:szCs w:val="24"/>
+        </w:rPr>
+      </w:pPr>
+      <w:r>
+        <w:rPr>
+          <w:noProof/>
+        </w:rPr>
+        <w:lastRenderedPageBreak/>
+        <w:drawing>
+          <wp:inline distT="0" distB="0" distL="0" distR="0" wp14:anchorId="417D021E" wp14:editId="1F8418A7">
+            <wp:extent cx="5943600" cy="2798445"/>
+            <wp:effectExtent l="0" t="0" r="0" b="1905"/>
+            <wp:docPr id="1878558758" name="Picture 1"/>
+            <wp:cNvGraphicFramePr>
+              <a:graphicFrameLocks xmlns:a="http://schemas.openxmlformats.org/drawingml/2006/main" noChangeAspect="1"/>
+            </wp:cNvGraphicFramePr>
+            <a:graphic xmlns:a="http://schemas.openxmlformats.org/drawingml/2006/main">
+              <a:graphicData uri="http://schemas.openxmlformats.org/drawingml/2006/picture">
+                <pic:pic xmlns:pic="http://schemas.openxmlformats.org/drawingml/2006/picture">
+                  <pic:nvPicPr>
+                    <pic:cNvPr id="1878558758" name=""/>
+                    <pic:cNvPicPr/>
+                  </pic:nvPicPr>
+                  <pic:blipFill>
+                    <a:blip r:embed="rId8"/>
+                    <a:stretch>
+                      <a:fillRect/>
+                    </a:stretch>
+                  </pic:blipFill>
+                  <pic:spPr>
+                    <a:xfrm>
+                      <a:off x="0" y="0"/>
+                      <a:ext cx="5943600" cy="2798445"/>
+                    </a:xfrm>
+                    <a:prstGeom prst="rect">
+                      <a:avLst/>
+                    </a:prstGeom>
+                  </pic:spPr>
+                </pic:pic>
+              </a:graphicData>
+            </a:graphic>
+          </wp:inline>
+        </w:drawing>
+      </w:r>
+    </w:p>
+    <w:p>
+      <w:pPr>
+        <w:pStyle w:val="ListParagraph"/>
+        <w:numPr>
+          <w:ilvl w:val="0"/>
+          <w:numId w:val="2"/>
+        </w:numPr>
+        <w:rPr>
+          <w:rFonts w:ascii="Times New Roman" w:hAnsi="Times New Roman" w:cs="Times New Roman"/>
+          <w:sz w:val="24"/>
+          <w:szCs w:val="24"/>
+        </w:rPr>
+      </w:pPr>
+      <w:r>
+        <w:rPr>
+          <w:rFonts w:ascii="Times New Roman" w:hAnsi="Times New Roman" w:cs="Times New Roman"/>
+          <w:sz w:val="24"/>
+          <w:szCs w:val="24"/>
+        </w:rPr>
+        <w:t>4. Highest -</w:t>
+      </w:r>
+      <w:r>
+        <w:rPr>
+          <w:rFonts w:ascii="Times New Roman" w:hAnsi="Times New Roman" w:cs="Times New Roman"/>
+          <w:b/>
+          <w:bCs/>
+          <w:sz w:val="24"/>
+          <w:szCs w:val="24"/>
+        </w:rPr>
+        <w:t>altitude</w:t>
+      </w:r>
+    </w:p>
+    <w:p>
+      <w:pPr>
+        <w:pStyle w:val="ListParagraph"/>
+        <w:numPr>
+          <w:ilvl w:val="0"/>
+          <w:numId w:val="2"/>
+        </w:numPr>
+        <w:rPr>
+          <w:rFonts w:ascii="Times New Roman" w:hAnsi="Times New Roman" w:cs="Times New Roman"/>
+          <w:sz w:val="24"/>
+          <w:szCs w:val="24"/>
+        </w:rPr>
+      </w:pPr>
+      <w:r>
+        <w:rPr>
+          <w:rFonts w:ascii="Times New Roman" w:hAnsi="Times New Roman" w:cs="Times New Roman"/>
+          <w:sz w:val="24"/>
+          <w:szCs w:val="24"/>
+        </w:rPr>
+        <w:t xml:space="preserve">Southern/northern – </w:t>
+      </w:r>
+      <w:r>
+        <w:rPr>
+          <w:rFonts w:ascii="Times New Roman" w:hAnsi="Times New Roman" w:cs="Times New Roman"/>
+          <w:b/>
+          <w:bCs/>
+          <w:sz w:val="24"/>
+          <w:szCs w:val="24"/>
+        </w:rPr>
+        <w:t>latitude</w:t>
+      </w:r>
+    </w:p>
+    <w:p>
+      <w:pPr>
+        <w:rPr>
+          <w:rFonts w:ascii="Times New Roman" w:hAnsi="Times New Roman" w:cs="Times New Roman"/>
+          <w:sz w:val="24"/>
+          <w:szCs w:val="24"/>
+        </w:rPr>
+      </w:pPr>
+      <w:r>
+        <w:rPr>
+          <w:rFonts w:ascii="Times New Roman" w:hAnsi="Times New Roman" w:cs="Times New Roman"/>
+          <w:sz w:val="24"/>
+          <w:szCs w:val="24"/>
+        </w:rPr>
+        <w:t xml:space="preserve">(southern will be </w:t>
+      </w:r>
+      <w:proofErr w:type="gramStart"/>
+      <w:r>
+        <w:rPr>
+          <w:rFonts w:ascii="Times New Roman" w:hAnsi="Times New Roman" w:cs="Times New Roman"/>
+          <w:sz w:val="24"/>
+          <w:szCs w:val="24"/>
+        </w:rPr>
+        <w:t xml:space="preserve">smallest  </w:t>
+      </w:r>
+      <w:proofErr w:type="spellStart"/>
+      <w:r>
+        <w:rPr>
+          <w:rFonts w:ascii="Times New Roman" w:hAnsi="Times New Roman" w:cs="Times New Roman"/>
+          <w:sz w:val="24"/>
+          <w:szCs w:val="24"/>
+        </w:rPr>
+        <w:t>latitude</w:t>
+      </w:r>
+      <w:proofErr w:type="gramEnd"/>
+      <w:r>
+        <w:rPr>
+          <w:rFonts w:ascii="Times New Roman" w:hAnsi="Times New Roman" w:cs="Times New Roman"/>
+          <w:sz w:val="24"/>
+          <w:szCs w:val="24"/>
+        </w:rPr>
+        <w:t>,northern</w:t>
+      </w:r>
+      <w:proofErr w:type="spellEnd"/>
+      <w:r>
+        <w:rPr>
+          <w:rFonts w:ascii="Times New Roman" w:hAnsi="Times New Roman" w:cs="Times New Roman"/>
+          <w:sz w:val="24"/>
+          <w:szCs w:val="24"/>
+        </w:rPr>
+        <w:t xml:space="preserve">-highest </w:t>
+      </w:r>
+      <w:r>
+        <w:rPr>
+          <w:rFonts w:ascii="Times New Roman" w:hAnsi="Times New Roman" w:cs="Times New Roman"/>
+          <w:b/>
+          <w:bCs/>
+          <w:sz w:val="24"/>
+          <w:szCs w:val="24"/>
+        </w:rPr>
+        <w:t>latitude</w:t>
+      </w:r>
+      <w:r>
+        <w:rPr>
+          <w:rFonts w:ascii="Times New Roman" w:hAnsi="Times New Roman" w:cs="Times New Roman"/>
+          <w:sz w:val="24"/>
+          <w:szCs w:val="24"/>
+        </w:rPr>
+        <w:t>)</w:t>
+      </w:r>
+    </w:p>
     <w:sectPr>
       <w:pgSz w:w="12240" w:h="15840"/>
       <w:pgMar w:top="1440" w:right="1440" w:bottom="1440" w:left="1440" w:header="720" w:footer="720" w:gutter="0"/>
@@ -1840,8 +2256,124 @@
       </w:pPr>
     </w:lvl>
   </w:abstractNum>
+  <w:abstractNum w:abstractNumId="1" w15:restartNumberingAfterBreak="0">
+    <w:nsid w:val="78DA03DF"/>
+    <w:multiLevelType w:val="hybridMultilevel"/>
+    <w:tmpl w:val="5510DF7C"/>
+    <w:lvl w:ilvl="0" w:tplc="0409000B">
+      <w:start w:val="1"/>
+      <w:numFmt w:val="bullet"/>
+      <w:lvlText w:val=""/>
+      <w:lvlJc w:val="left"/>
+      <w:pPr>
+        <w:ind w:left="720" w:hanging="360"/>
+      </w:pPr>
+      <w:rPr>
+        <w:rFonts w:ascii="Wingdings" w:hAnsi="Wingdings" w:hint="default"/>
+      </w:rPr>
+    </w:lvl>
+    <w:lvl w:ilvl="1" w:tplc="04090003" w:tentative="1">
+      <w:start w:val="1"/>
+      <w:numFmt w:val="bullet"/>
+      <w:lvlText w:val="o"/>
+      <w:lvlJc w:val="left"/>
+      <w:pPr>
+        <w:ind w:left="1440" w:hanging="360"/>
+      </w:pPr>
+      <w:rPr>
+        <w:rFonts w:ascii="Courier New" w:hAnsi="Courier New" w:cs="Courier New" w:hint="default"/>
+      </w:rPr>
+    </w:lvl>
+    <w:lvl w:ilvl="2" w:tplc="04090005" w:tentative="1">
+      <w:start w:val="1"/>
+      <w:numFmt w:val="bullet"/>
+      <w:lvlText w:val=""/>
+      <w:lvlJc w:val="left"/>
+      <w:pPr>
+        <w:ind w:left="2160" w:hanging="360"/>
+      </w:pPr>
+      <w:rPr>
+        <w:rFonts w:ascii="Wingdings" w:hAnsi="Wingdings" w:hint="default"/>
+      </w:rPr>
+    </w:lvl>
+    <w:lvl w:ilvl="3" w:tplc="04090001" w:tentative="1">
+      <w:start w:val="1"/>
+      <w:numFmt w:val="bullet"/>
+      <w:lvlText w:val=""/>
+      <w:lvlJc w:val="left"/>
+      <w:pPr>
+        <w:ind w:left="2880" w:hanging="360"/>
+      </w:pPr>
+      <w:rPr>
+        <w:rFonts w:ascii="Symbol" w:hAnsi="Symbol" w:hint="default"/>
+      </w:rPr>
+    </w:lvl>
+    <w:lvl w:ilvl="4" w:tplc="04090003" w:tentative="1">
+      <w:start w:val="1"/>
+      <w:numFmt w:val="bullet"/>
+      <w:lvlText w:val="o"/>
+      <w:lvlJc w:val="left"/>
+      <w:pPr>
+        <w:ind w:left="3600" w:hanging="360"/>
+      </w:pPr>
+      <w:rPr>
+        <w:rFonts w:ascii="Courier New" w:hAnsi="Courier New" w:cs="Courier New" w:hint="default"/>
+      </w:rPr>
+    </w:lvl>
+    <w:lvl w:ilvl="5" w:tplc="04090005" w:tentative="1">
+      <w:start w:val="1"/>
+      <w:numFmt w:val="bullet"/>
+      <w:lvlText w:val=""/>
+      <w:lvlJc w:val="left"/>
+      <w:pPr>
+        <w:ind w:left="4320" w:hanging="360"/>
+      </w:pPr>
+      <w:rPr>
+        <w:rFonts w:ascii="Wingdings" w:hAnsi="Wingdings" w:hint="default"/>
+      </w:rPr>
+    </w:lvl>
+    <w:lvl w:ilvl="6" w:tplc="04090001" w:tentative="1">
+      <w:start w:val="1"/>
+      <w:numFmt w:val="bullet"/>
+      <w:lvlText w:val=""/>
+      <w:lvlJc w:val="left"/>
+      <w:pPr>
+        <w:ind w:left="5040" w:hanging="360"/>
+      </w:pPr>
+      <w:rPr>
+        <w:rFonts w:ascii="Symbol" w:hAnsi="Symbol" w:hint="default"/>
+      </w:rPr>
+    </w:lvl>
+    <w:lvl w:ilvl="7" w:tplc="04090003" w:tentative="1">
+      <w:start w:val="1"/>
+      <w:numFmt w:val="bullet"/>
+      <w:lvlText w:val="o"/>
+      <w:lvlJc w:val="left"/>
+      <w:pPr>
+        <w:ind w:left="5760" w:hanging="360"/>
+      </w:pPr>
+      <w:rPr>
+        <w:rFonts w:ascii="Courier New" w:hAnsi="Courier New" w:cs="Courier New" w:hint="default"/>
+      </w:rPr>
+    </w:lvl>
+    <w:lvl w:ilvl="8" w:tplc="04090005" w:tentative="1">
+      <w:start w:val="1"/>
+      <w:numFmt w:val="bullet"/>
+      <w:lvlText w:val=""/>
+      <w:lvlJc w:val="left"/>
+      <w:pPr>
+        <w:ind w:left="6480" w:hanging="360"/>
+      </w:pPr>
+      <w:rPr>
+        <w:rFonts w:ascii="Wingdings" w:hAnsi="Wingdings" w:hint="default"/>
+      </w:rPr>
+    </w:lvl>
+  </w:abstractNum>
   <w:num w:numId="1" w16cid:durableId="2010936151">
     <w:abstractNumId w:val="0"/>
+  </w:num>
+  <w:num w:numId="2" w16cid:durableId="1006442033">
+    <w:abstractNumId w:val="1"/>
   </w:num>
 </w:numbering>
 </file>

</xml_diff>

<commit_message>
add pmf and types of subqueries
</commit_message>
<xml_diff>
--- a/Flatiron/Phase2summary.docx
+++ b/Flatiron/Phase2summary.docx
@@ -2150,23 +2150,13 @@
         <w:t xml:space="preserve">----&gt; 6 </w:t>
       </w:r>
       <w:proofErr w:type="spellStart"/>
-      <w:proofErr w:type="gramStart"/>
-      <w:r>
-        <w:rPr>
-          <w:rFonts w:ascii="Times New Roman" w:hAnsi="Times New Roman" w:cs="Times New Roman"/>
-          <w:sz w:val="24"/>
-          <w:szCs w:val="24"/>
-        </w:rPr>
-        <w:t>passenger</w:t>
-      </w:r>
-      <w:proofErr w:type="gramEnd"/>
-      <w:r>
-        <w:rPr>
-          <w:rFonts w:ascii="Times New Roman" w:hAnsi="Times New Roman" w:cs="Times New Roman"/>
-          <w:sz w:val="24"/>
-          <w:szCs w:val="24"/>
-        </w:rPr>
-        <w:t>_names</w:t>
+      <w:r>
+        <w:rPr>
+          <w:rFonts w:ascii="Times New Roman" w:hAnsi="Times New Roman" w:cs="Times New Roman"/>
+          <w:sz w:val="24"/>
+          <w:szCs w:val="24"/>
+        </w:rPr>
+        <w:t>passenger_names</w:t>
       </w:r>
       <w:proofErr w:type="spellEnd"/>
       <w:r>
@@ -3092,6 +3082,269 @@
         </w:rPr>
         <w:t>['Age'] &lt;= 15)]</w:t>
       </w:r>
+    </w:p>
+    <w:p>
+      <w:pPr>
+        <w:rPr>
+          <w:rFonts w:ascii="Times New Roman" w:hAnsi="Times New Roman" w:cs="Times New Roman"/>
+          <w:b/>
+          <w:bCs/>
+          <w:sz w:val="24"/>
+          <w:szCs w:val="24"/>
+        </w:rPr>
+      </w:pPr>
+      <w:r>
+        <w:rPr>
+          <w:rFonts w:ascii="Times New Roman" w:hAnsi="Times New Roman" w:cs="Times New Roman"/>
+          <w:b/>
+          <w:bCs/>
+          <w:sz w:val="24"/>
+          <w:szCs w:val="24"/>
+        </w:rPr>
+        <w:t xml:space="preserve">9.Select </w:t>
+      </w:r>
+      <w:proofErr w:type="spellStart"/>
+      <w:r>
+        <w:rPr>
+          <w:rFonts w:ascii="Times New Roman" w:hAnsi="Times New Roman" w:cs="Times New Roman"/>
+          <w:b/>
+          <w:bCs/>
+          <w:sz w:val="24"/>
+          <w:szCs w:val="24"/>
+        </w:rPr>
+        <w:t>everyonelse</w:t>
+      </w:r>
+      <w:proofErr w:type="spellEnd"/>
+      <w:r>
+        <w:rPr>
+          <w:rFonts w:ascii="Times New Roman" w:hAnsi="Times New Roman" w:cs="Times New Roman"/>
+          <w:b/>
+          <w:bCs/>
+          <w:sz w:val="24"/>
+          <w:szCs w:val="24"/>
+        </w:rPr>
+        <w:t xml:space="preserve"> other than 1</w:t>
+      </w:r>
+    </w:p>
+    <w:p>
+      <w:pPr>
+        <w:rPr>
+          <w:rFonts w:ascii="Times New Roman" w:hAnsi="Times New Roman" w:cs="Times New Roman"/>
+          <w:sz w:val="24"/>
+          <w:szCs w:val="24"/>
+        </w:rPr>
+      </w:pPr>
+      <w:proofErr w:type="spellStart"/>
+      <w:r>
+        <w:rPr>
+          <w:rFonts w:ascii="Times New Roman" w:hAnsi="Times New Roman" w:cs="Times New Roman"/>
+          <w:sz w:val="24"/>
+          <w:szCs w:val="24"/>
+        </w:rPr>
+        <w:t>df</w:t>
+      </w:r>
+      <w:proofErr w:type="spellEnd"/>
+      <w:r>
+        <w:rPr>
+          <w:rFonts w:ascii="Times New Roman" w:hAnsi="Times New Roman" w:cs="Times New Roman"/>
+          <w:sz w:val="24"/>
+          <w:szCs w:val="24"/>
+        </w:rPr>
+        <w:t>[</w:t>
+      </w:r>
+      <w:proofErr w:type="spellStart"/>
+      <w:r>
+        <w:rPr>
+          <w:rFonts w:ascii="Times New Roman" w:hAnsi="Times New Roman" w:cs="Times New Roman"/>
+          <w:sz w:val="24"/>
+          <w:szCs w:val="24"/>
+        </w:rPr>
+        <w:t>df</w:t>
+      </w:r>
+      <w:proofErr w:type="spellEnd"/>
+      <w:r>
+        <w:rPr>
+          <w:rFonts w:ascii="Times New Roman" w:hAnsi="Times New Roman" w:cs="Times New Roman"/>
+          <w:sz w:val="24"/>
+          <w:szCs w:val="24"/>
+        </w:rPr>
+        <w:t>['</w:t>
+      </w:r>
+      <w:proofErr w:type="spellStart"/>
+      <w:r>
+        <w:rPr>
+          <w:rFonts w:ascii="Times New Roman" w:hAnsi="Times New Roman" w:cs="Times New Roman"/>
+          <w:sz w:val="24"/>
+          <w:szCs w:val="24"/>
+        </w:rPr>
+        <w:t>Pclass</w:t>
+      </w:r>
+      <w:proofErr w:type="spellEnd"/>
+      <w:r>
+        <w:rPr>
+          <w:rFonts w:ascii="Times New Roman" w:hAnsi="Times New Roman" w:cs="Times New Roman"/>
+          <w:sz w:val="24"/>
+          <w:szCs w:val="24"/>
+        </w:rPr>
+        <w:t>'</w:t>
+      </w:r>
+      <w:proofErr w:type="gramStart"/>
+      <w:r>
+        <w:rPr>
+          <w:rFonts w:ascii="Times New Roman" w:hAnsi="Times New Roman" w:cs="Times New Roman"/>
+          <w:sz w:val="24"/>
+          <w:szCs w:val="24"/>
+        </w:rPr>
+        <w:t>] !</w:t>
+      </w:r>
+      <w:proofErr w:type="gramEnd"/>
+      <w:r>
+        <w:rPr>
+          <w:rFonts w:ascii="Times New Roman" w:hAnsi="Times New Roman" w:cs="Times New Roman"/>
+          <w:sz w:val="24"/>
+          <w:szCs w:val="24"/>
+        </w:rPr>
+        <w:t>= '1']</w:t>
+      </w:r>
+    </w:p>
+    <w:p>
+      <w:pPr>
+        <w:rPr>
+          <w:rFonts w:ascii="Times New Roman" w:hAnsi="Times New Roman" w:cs="Times New Roman"/>
+          <w:b/>
+          <w:bCs/>
+          <w:sz w:val="24"/>
+          <w:szCs w:val="24"/>
+        </w:rPr>
+      </w:pPr>
+      <w:r>
+        <w:rPr>
+          <w:rFonts w:ascii="Times New Roman" w:hAnsi="Times New Roman" w:cs="Times New Roman"/>
+          <w:b/>
+          <w:bCs/>
+          <w:sz w:val="24"/>
+          <w:szCs w:val="24"/>
+        </w:rPr>
+        <w:t xml:space="preserve">10.calculate totals using </w:t>
+      </w:r>
+      <w:proofErr w:type="gramStart"/>
+      <w:r>
+        <w:rPr>
+          <w:rFonts w:ascii="Times New Roman" w:hAnsi="Times New Roman" w:cs="Times New Roman"/>
+          <w:b/>
+          <w:bCs/>
+          <w:sz w:val="24"/>
+          <w:szCs w:val="24"/>
+        </w:rPr>
+        <w:t>counter(</w:t>
+      </w:r>
+      <w:proofErr w:type="gramEnd"/>
+      <w:r>
+        <w:rPr>
+          <w:rFonts w:ascii="Times New Roman" w:hAnsi="Times New Roman" w:cs="Times New Roman"/>
+          <w:b/>
+          <w:bCs/>
+          <w:sz w:val="24"/>
+          <w:szCs w:val="24"/>
+        </w:rPr>
+        <w:t>get frequency for each value)</w:t>
+      </w:r>
+    </w:p>
+    <w:p>
+      <w:pPr>
+        <w:rPr>
+          <w:rFonts w:ascii="Times New Roman" w:hAnsi="Times New Roman" w:cs="Times New Roman"/>
+          <w:sz w:val="24"/>
+          <w:szCs w:val="24"/>
+        </w:rPr>
+      </w:pPr>
+      <w:r>
+        <w:rPr>
+          <w:rFonts w:ascii="Times New Roman" w:hAnsi="Times New Roman" w:cs="Times New Roman"/>
+          <w:sz w:val="24"/>
+          <w:szCs w:val="24"/>
+        </w:rPr>
+        <w:lastRenderedPageBreak/>
+        <w:t xml:space="preserve">counter = </w:t>
+      </w:r>
+      <w:proofErr w:type="spellStart"/>
+      <w:proofErr w:type="gramStart"/>
+      <w:r>
+        <w:rPr>
+          <w:rFonts w:ascii="Times New Roman" w:hAnsi="Times New Roman" w:cs="Times New Roman"/>
+          <w:sz w:val="24"/>
+          <w:szCs w:val="24"/>
+        </w:rPr>
+        <w:t>collections.Counter</w:t>
+      </w:r>
+      <w:proofErr w:type="spellEnd"/>
+      <w:proofErr w:type="gramEnd"/>
+      <w:r>
+        <w:rPr>
+          <w:rFonts w:ascii="Times New Roman" w:hAnsi="Times New Roman" w:cs="Times New Roman"/>
+          <w:sz w:val="24"/>
+          <w:szCs w:val="24"/>
+        </w:rPr>
+        <w:t>(x)</w:t>
+      </w:r>
+    </w:p>
+    <w:p>
+      <w:pPr>
+        <w:rPr>
+          <w:rFonts w:ascii="Times New Roman" w:hAnsi="Times New Roman" w:cs="Times New Roman"/>
+          <w:sz w:val="24"/>
+          <w:szCs w:val="24"/>
+        </w:rPr>
+      </w:pPr>
+      <w:r>
+        <w:rPr>
+          <w:noProof/>
+        </w:rPr>
+        <w:drawing>
+          <wp:inline distT="0" distB="0" distL="0" distR="0" wp14:anchorId="7A996CCF" wp14:editId="6AF02F1E">
+            <wp:extent cx="4362450" cy="1752600"/>
+            <wp:effectExtent l="0" t="0" r="0" b="0"/>
+            <wp:docPr id="296062759" name="Picture 1"/>
+            <wp:cNvGraphicFramePr>
+              <a:graphicFrameLocks xmlns:a="http://schemas.openxmlformats.org/drawingml/2006/main" noChangeAspect="1"/>
+            </wp:cNvGraphicFramePr>
+            <a:graphic xmlns:a="http://schemas.openxmlformats.org/drawingml/2006/main">
+              <a:graphicData uri="http://schemas.openxmlformats.org/drawingml/2006/picture">
+                <pic:pic xmlns:pic="http://schemas.openxmlformats.org/drawingml/2006/picture">
+                  <pic:nvPicPr>
+                    <pic:cNvPr id="296062759" name=""/>
+                    <pic:cNvPicPr/>
+                  </pic:nvPicPr>
+                  <pic:blipFill>
+                    <a:blip r:embed="rId11"/>
+                    <a:stretch>
+                      <a:fillRect/>
+                    </a:stretch>
+                  </pic:blipFill>
+                  <pic:spPr>
+                    <a:xfrm>
+                      <a:off x="0" y="0"/>
+                      <a:ext cx="4362450" cy="1752600"/>
+                    </a:xfrm>
+                    <a:prstGeom prst="rect">
+                      <a:avLst/>
+                    </a:prstGeom>
+                  </pic:spPr>
+                </pic:pic>
+              </a:graphicData>
+            </a:graphic>
+          </wp:inline>
+        </w:drawing>
+      </w:r>
+    </w:p>
+    <w:p>
+      <w:pPr>
+        <w:rPr>
+          <w:rFonts w:ascii="Times New Roman" w:hAnsi="Times New Roman" w:cs="Times New Roman"/>
+          <w:sz w:val="24"/>
+          <w:szCs w:val="24"/>
+        </w:rPr>
+      </w:pPr>
     </w:p>
     <w:p>
       <w:pPr>

</xml_diff>